<commit_message>
I have completed the majority of the creation of the login and registration pages and implemented the java to make them function. I have also implemented the java that links the authentication proccess to firebase and the creation of userprofiles that are stored on firestore. I have also finished TMA01 and recieved feedback
</commit_message>
<xml_diff>
--- a/TM470/Project_Log/Project_Log.docx
+++ b/TM470/Project_Log/Project_Log.docx
@@ -42,7 +42,6 @@
         </w:rPr>
         <w:t xml:space="preserve">|| find what log sheet number/ </w:t>
       </w:r>
-      <w:proofErr w:type="spellStart"/>
       <w:r>
         <w:rPr>
           <w:b/>
@@ -51,9 +50,8 @@
           <w:szCs w:val="28"/>
           <w:highlight w:val="yellow"/>
         </w:rPr>
-        <w:t>seession</w:t>
-      </w:r>
-      <w:proofErr w:type="spellEnd"/>
+        <w:t>session</w:t>
+      </w:r>
       <w:r>
         <w:rPr>
           <w:b/>
@@ -64,6 +62,38 @@
         </w:rPr>
         <w:t xml:space="preserve"> number need to link to &lt; is it the Gannt chart?</w:t>
       </w:r>
+      <w:r>
+        <w:rPr>
+          <w:b/>
+          <w:bCs/>
+          <w:sz w:val="28"/>
+          <w:szCs w:val="28"/>
+          <w:highlight w:val="yellow"/>
+        </w:rPr>
+        <w:t xml:space="preserve"> Also will likely have to make up parts to suit the layout of the </w:t>
+      </w:r>
+      <w:proofErr w:type="spellStart"/>
+      <w:r>
+        <w:rPr>
+          <w:b/>
+          <w:bCs/>
+          <w:sz w:val="28"/>
+          <w:szCs w:val="28"/>
+          <w:highlight w:val="yellow"/>
+        </w:rPr>
+        <w:t>gantt</w:t>
+      </w:r>
+      <w:proofErr w:type="spellEnd"/>
+      <w:r>
+        <w:rPr>
+          <w:b/>
+          <w:bCs/>
+          <w:sz w:val="28"/>
+          <w:szCs w:val="28"/>
+          <w:highlight w:val="yellow"/>
+        </w:rPr>
+        <w:t xml:space="preserve"> workplan</w:t>
+      </w:r>
     </w:p>
     <w:p>
       <w:pPr>
@@ -845,8 +875,423 @@
       </w:r>
     </w:p>
     <w:p/>
+    <w:p>
+      <w:pPr>
+        <w:rPr>
+          <w:b/>
+          <w:bCs/>
+        </w:rPr>
+      </w:pPr>
+      <w:bookmarkStart w:id="1" w:name="_Hlk128141470"/>
+      <w:r>
+        <w:rPr>
+          <w:b/>
+          <w:bCs/>
+        </w:rPr>
+        <w:lastRenderedPageBreak/>
+        <w:t xml:space="preserve">Log sheet no. </w:t>
+      </w:r>
+      <w:r>
+        <w:t>4</w:t>
+      </w:r>
+    </w:p>
+    <w:p>
+      <w:pPr>
+        <w:rPr>
+          <w:b/>
+          <w:bCs/>
+        </w:rPr>
+      </w:pPr>
+      <w:r>
+        <w:rPr>
+          <w:b/>
+          <w:bCs/>
+        </w:rPr>
+        <w:t xml:space="preserve">Session no. </w:t>
+      </w:r>
+      <w:r>
+        <w:t>4</w:t>
+      </w:r>
+    </w:p>
+    <w:p>
+      <w:pPr>
+        <w:rPr>
+          <w:b/>
+          <w:bCs/>
+        </w:rPr>
+      </w:pPr>
+      <w:r>
+        <w:rPr>
+          <w:b/>
+          <w:bCs/>
+        </w:rPr>
+        <w:t xml:space="preserve">TMA 01 date: </w:t>
+      </w:r>
+      <w:r>
+        <w:t>28</w:t>
+      </w:r>
+      <w:r>
+        <w:rPr>
+          <w:vertAlign w:val="superscript"/>
+        </w:rPr>
+        <w:t>th</w:t>
+      </w:r>
+      <w:r>
+        <w:t xml:space="preserve"> February</w:t>
+      </w:r>
+    </w:p>
+    <w:p>
+      <w:pPr>
+        <w:rPr>
+          <w:b/>
+          <w:bCs/>
+        </w:rPr>
+      </w:pPr>
+      <w:r>
+        <w:rPr>
+          <w:b/>
+          <w:bCs/>
+        </w:rPr>
+        <w:t xml:space="preserve">Time spent:  </w:t>
+      </w:r>
+      <w:r>
+        <w:rPr>
+          <w:b/>
+          <w:bCs/>
+        </w:rPr>
+        <w:t>5</w:t>
+      </w:r>
+    </w:p>
+    <w:p>
+      <w:pPr>
+        <w:rPr>
+          <w:b/>
+          <w:bCs/>
+        </w:rPr>
+      </w:pPr>
+      <w:r>
+        <w:rPr>
+          <w:b/>
+          <w:bCs/>
+        </w:rPr>
+        <w:t xml:space="preserve">Work -  </w:t>
+      </w:r>
+      <w:r>
+        <w:t>Made a draft of the section 3.3 – review and reflection and made some notes on how to progress it. Further iterated over the description and scope (section 3.1) to finalise these parts and make sure they were clear for the reader. Built out the tasks and sub task</w:t>
+      </w:r>
+      <w:r>
+        <w:t>s</w:t>
+      </w:r>
+      <w:r>
+        <w:t xml:space="preserve"> in section 3.1</w:t>
+      </w:r>
+      <w:r>
+        <w:t>.</w:t>
+      </w:r>
+    </w:p>
+    <w:p>
+      <w:pPr>
+        <w:rPr>
+          <w:b/>
+          <w:bCs/>
+        </w:rPr>
+      </w:pPr>
+      <w:r>
+        <w:rPr>
+          <w:b/>
+          <w:bCs/>
+        </w:rPr>
+        <w:t xml:space="preserve">Problems </w:t>
+      </w:r>
+      <w:r>
+        <w:rPr>
+          <w:b/>
+          <w:bCs/>
+        </w:rPr>
+        <w:t>–</w:t>
+      </w:r>
+      <w:r>
+        <w:rPr>
+          <w:b/>
+          <w:bCs/>
+        </w:rPr>
+        <w:t xml:space="preserve"> </w:t>
+      </w:r>
+      <w:r>
+        <w:t>No major problems at this point just gradually working through the elements, no issues appeared.</w:t>
+      </w:r>
+    </w:p>
+    <w:p>
+      <w:pPr>
+        <w:rPr>
+          <w:b/>
+          <w:bCs/>
+        </w:rPr>
+      </w:pPr>
+      <w:r>
+        <w:rPr>
+          <w:b/>
+          <w:bCs/>
+        </w:rPr>
+        <w:t xml:space="preserve">Comments </w:t>
+      </w:r>
+      <w:r>
+        <w:rPr>
+          <w:b/>
+          <w:bCs/>
+        </w:rPr>
+        <w:t>–</w:t>
+      </w:r>
+      <w:r>
+        <w:rPr>
+          <w:b/>
+          <w:bCs/>
+        </w:rPr>
+        <w:t xml:space="preserve"> </w:t>
+      </w:r>
+      <w:r>
+        <w:t xml:space="preserve">Went smoothly today nothing of note to speak </w:t>
+      </w:r>
+      <w:r>
+        <w:t>o</w:t>
+      </w:r>
+      <w:r>
+        <w:t>f</w:t>
+      </w:r>
+    </w:p>
+    <w:p>
+      <w:pPr>
+        <w:rPr>
+          <w:b/>
+          <w:bCs/>
+        </w:rPr>
+      </w:pPr>
+      <w:r>
+        <w:rPr>
+          <w:b/>
+          <w:bCs/>
+        </w:rPr>
+        <w:t xml:space="preserve">Next work planned </w:t>
+      </w:r>
+      <w:r>
+        <w:rPr>
+          <w:b/>
+          <w:bCs/>
+        </w:rPr>
+        <w:t>–</w:t>
+      </w:r>
+      <w:r>
+        <w:rPr>
+          <w:b/>
+          <w:bCs/>
+        </w:rPr>
+        <w:t xml:space="preserve"> </w:t>
+      </w:r>
+      <w:r>
+        <w:t xml:space="preserve">Continue on and reiterate over the task, sub task and their conversion to a </w:t>
+      </w:r>
+      <w:r>
+        <w:t>Gantt</w:t>
+      </w:r>
+      <w:r>
+        <w:t xml:space="preserve"> chart. Then continue through 3.1 </w:t>
+      </w:r>
+      <w:bookmarkEnd w:id="1"/>
+    </w:p>
     <w:p/>
-    <w:p/>
+    <w:p>
+      <w:pPr>
+        <w:rPr>
+          <w:b/>
+          <w:bCs/>
+        </w:rPr>
+      </w:pPr>
+      <w:r>
+        <w:rPr>
+          <w:b/>
+          <w:bCs/>
+        </w:rPr>
+        <w:t xml:space="preserve">Log sheet no. </w:t>
+      </w:r>
+      <w:r>
+        <w:t>5</w:t>
+      </w:r>
+    </w:p>
+    <w:p>
+      <w:pPr>
+        <w:rPr>
+          <w:b/>
+          <w:bCs/>
+        </w:rPr>
+      </w:pPr>
+      <w:r>
+        <w:rPr>
+          <w:b/>
+          <w:bCs/>
+        </w:rPr>
+        <w:t xml:space="preserve">Session no. </w:t>
+      </w:r>
+      <w:r>
+        <w:t>5</w:t>
+      </w:r>
+    </w:p>
+    <w:p>
+      <w:pPr>
+        <w:rPr>
+          <w:b/>
+          <w:bCs/>
+        </w:rPr>
+      </w:pPr>
+      <w:r>
+        <w:rPr>
+          <w:b/>
+          <w:bCs/>
+        </w:rPr>
+        <w:t xml:space="preserve">TMA 01 date: </w:t>
+      </w:r>
+      <w:r>
+        <w:t>28</w:t>
+      </w:r>
+      <w:r>
+        <w:rPr>
+          <w:vertAlign w:val="superscript"/>
+        </w:rPr>
+        <w:t>th</w:t>
+      </w:r>
+      <w:r>
+        <w:t xml:space="preserve"> February</w:t>
+      </w:r>
+    </w:p>
+    <w:p>
+      <w:pPr>
+        <w:rPr>
+          <w:b/>
+          <w:bCs/>
+        </w:rPr>
+      </w:pPr>
+      <w:r>
+        <w:rPr>
+          <w:b/>
+          <w:bCs/>
+        </w:rPr>
+        <w:t xml:space="preserve">Time spent:  </w:t>
+      </w:r>
+      <w:r>
+        <w:rPr>
+          <w:b/>
+          <w:bCs/>
+        </w:rPr>
+        <w:t>5</w:t>
+      </w:r>
+    </w:p>
+    <w:p>
+      <w:pPr>
+        <w:rPr>
+          <w:b/>
+          <w:bCs/>
+        </w:rPr>
+      </w:pPr>
+      <w:r>
+        <w:rPr>
+          <w:b/>
+          <w:bCs/>
+        </w:rPr>
+        <w:t xml:space="preserve">Work -  </w:t>
+      </w:r>
+      <w:r>
+        <w:t>Finished most of the tasks and sub tasks. Adjusted the Gantt chart to match. Reiterated over the lifecycle and fleshed out the risks section</w:t>
+      </w:r>
+    </w:p>
+    <w:p>
+      <w:pPr>
+        <w:rPr>
+          <w:b/>
+          <w:bCs/>
+        </w:rPr>
+      </w:pPr>
+      <w:r>
+        <w:rPr>
+          <w:b/>
+          <w:bCs/>
+        </w:rPr>
+        <w:t xml:space="preserve">Problems </w:t>
+      </w:r>
+      <w:r>
+        <w:rPr>
+          <w:b/>
+          <w:bCs/>
+        </w:rPr>
+        <w:t>–</w:t>
+      </w:r>
+      <w:r>
+        <w:rPr>
+          <w:b/>
+          <w:bCs/>
+        </w:rPr>
+        <w:t xml:space="preserve"> </w:t>
+      </w:r>
+      <w:r>
+        <w:t>No major problems at this point just gradually working through the elements, no issues appeared.</w:t>
+      </w:r>
+    </w:p>
+    <w:p>
+      <w:pPr>
+        <w:rPr>
+          <w:b/>
+          <w:bCs/>
+        </w:rPr>
+      </w:pPr>
+      <w:r>
+        <w:rPr>
+          <w:b/>
+          <w:bCs/>
+        </w:rPr>
+        <w:t xml:space="preserve">Comments </w:t>
+      </w:r>
+      <w:r>
+        <w:rPr>
+          <w:b/>
+          <w:bCs/>
+        </w:rPr>
+        <w:t>–</w:t>
+      </w:r>
+      <w:r>
+        <w:rPr>
+          <w:b/>
+          <w:bCs/>
+        </w:rPr>
+        <w:t xml:space="preserve"> </w:t>
+      </w:r>
+      <w:r>
+        <w:t>Everything will still need review before finalising and handing in</w:t>
+      </w:r>
+    </w:p>
+    <w:p>
+      <w:r>
+        <w:rPr>
+          <w:b/>
+          <w:bCs/>
+        </w:rPr>
+        <w:t xml:space="preserve">Next work planned </w:t>
+      </w:r>
+      <w:r>
+        <w:rPr>
+          <w:b/>
+          <w:bCs/>
+        </w:rPr>
+        <w:t>–</w:t>
+      </w:r>
+      <w:r>
+        <w:rPr>
+          <w:b/>
+          <w:bCs/>
+        </w:rPr>
+        <w:t xml:space="preserve"> </w:t>
+      </w:r>
+      <w:r>
+        <w:t>Concentrate on the work done section and focus on the diagram you’d like to use</w:t>
+      </w:r>
+    </w:p>
     <w:p/>
     <w:p/>
     <w:p/>
@@ -1332,6 +1777,7 @@
   <w:style w:type="paragraph" w:default="1" w:styleId="Normal">
     <w:name w:val="Normal"/>
     <w:qFormat/>
+    <w:rsid w:val="00482B63"/>
   </w:style>
   <w:style w:type="character" w:default="1" w:styleId="DefaultParagraphFont">
     <w:name w:val="Default Paragraph Font"/>

</xml_diff>